<commit_message>
Updated app.py and added sample.docx for RAG chatbot
</commit_message>
<xml_diff>
--- a/data/sample.docx
+++ b/data/sample.docx
@@ -4,391 +4,643 @@
   <w:body>
     <w:p>
       <w:pPr>
-        <w:spacing w:before="100" w:beforeAutospacing="1" w:after="100" w:afterAutospacing="1" w:line="240" w:lineRule="auto"/>
-        <w:outlineLvl w:val="0"/>
-        <w:rPr>
-          <w:rFonts w:ascii="Times New Roman" w:eastAsia="Times New Roman" w:hAnsi="Times New Roman" w:cs="Times New Roman"/>
-          <w:b/>
-          <w:bCs/>
-          <w:kern w:val="36"/>
-          <w:sz w:val="48"/>
-          <w:szCs w:val="48"/>
-          <w14:ligatures w14:val="none"/>
-        </w:rPr>
-      </w:pPr>
-      <w:r>
-        <w:rPr>
-          <w:rFonts w:ascii="Times New Roman" w:eastAsia="Times New Roman" w:hAnsi="Times New Roman" w:cs="Times New Roman"/>
-          <w:b/>
-          <w:bCs/>
-          <w:kern w:val="36"/>
-          <w:sz w:val="48"/>
-          <w:szCs w:val="48"/>
-          <w14:ligatures w14:val="none"/>
-        </w:rPr>
-        <w:t>PARALLEL AND DISTRIBUTED COMPUTING</w:t>
+        <w:pStyle w:val="Heading1"/>
+      </w:pPr>
+      <w:r>
+        <w:t>Parallel and Distributed Computing</w:t>
       </w:r>
     </w:p>
     <w:p>
       <w:pPr>
-        <w:spacing w:before="100" w:beforeAutospacing="1" w:after="100" w:afterAutospacing="1" w:line="240" w:lineRule="auto"/>
+        <w:pStyle w:val="Heading2"/>
+      </w:pPr>
+      <w:r>
+        <w:t>Introduction</w:t>
+      </w:r>
+    </w:p>
+    <w:p>
+      <w:pPr>
+        <w:pStyle w:val="NormalWeb"/>
+      </w:pPr>
+      <w:r>
+        <w:t xml:space="preserve">Parallel and distributed computing are advanced computing paradigms developed to address the growing demand for high-performance, large-scale, and data-intensive applications. With the rapid growth of technology, modern applications such as artificial intelligence, big data analytics, scientific simulations, and cloud services require enormous computational power and fast processing speeds. Traditional sequential computing, which relies on a single processor executing instructions one after another, is no longer sufficient to meet these demands. As a result, parallel and distributed computing </w:t>
+      </w:r>
+      <w:proofErr w:type="gramStart"/>
+      <w:r>
+        <w:t>have</w:t>
+      </w:r>
+      <w:proofErr w:type="gramEnd"/>
+      <w:r>
+        <w:t xml:space="preserve"> emerged as essential solutions for improving performance, scalability, and reliability in modern computing systems.</w:t>
+      </w:r>
+    </w:p>
+    <w:p>
+      <w:pPr>
+        <w:pStyle w:val="NormalWeb"/>
+      </w:pPr>
+      <w:r>
+        <w:t>Parallel computing focuses on performing multiple computations simultaneously by dividing a problem into smaller tasks that can be executed concurrently. Distributed computing extends this idea further by utilizing multiple independent computers connected through a network to collaborate on a common task. Together, these computing models form the backbone of today’s high-performance systems, from supercomputers and data centers to cloud platforms and large-scale enterprise applications.</w:t>
+      </w:r>
+    </w:p>
+    <w:p>
+      <w:pPr>
+        <w:pStyle w:val="Heading2"/>
+      </w:pPr>
+      <w:r>
+        <w:t>Limitations of Sequential Computing</w:t>
+      </w:r>
+    </w:p>
+    <w:p>
+      <w:pPr>
+        <w:pStyle w:val="NormalWeb"/>
+      </w:pPr>
+      <w:r>
+        <w:t>Sequential computing follows a simple execution model in which a single processor handles all tasks one at a time. While this approach is easy to design and implement, it suffers from significant limitations when applied to complex or large-scale problems. As data sizes increase and algorithms become more computationally intensive, execution time grows rapidly, leading to performance bottlenecks.</w:t>
+      </w:r>
+    </w:p>
+    <w:p>
+      <w:pPr>
+        <w:pStyle w:val="NormalWeb"/>
+      </w:pPr>
+      <w:r>
+        <w:t xml:space="preserve">Additionally, physical limitations such as power consumption and heat dissipation restrict how fast a single processor can operate. Even with improvements in processor design, increasing clock speed alone is no longer an effective way to improve performance. </w:t>
+      </w:r>
+      <w:proofErr w:type="gramStart"/>
+      <w:r>
+        <w:t>These challenges have driven the shift from single-core processors to multi-core architectures and distributed systems, where multiple processing units work together to solve problems more efficiently.</w:t>
+      </w:r>
+      <w:proofErr w:type="gramEnd"/>
+    </w:p>
+    <w:p>
+      <w:pPr>
+        <w:pStyle w:val="Heading2"/>
+      </w:pPr>
+      <w:r>
+        <w:t>Parallel Computing</w:t>
+      </w:r>
+    </w:p>
+    <w:p>
+      <w:pPr>
+        <w:pStyle w:val="NormalWeb"/>
+      </w:pPr>
+      <w:r>
+        <w:t>Parallel computing is a computing model in which multiple processing units perform computations simultaneously. These processing units may be cores within a single processor, multiple processors within a single machine, or specialized hardware such as graphics processing units (GPUs). The main goal of parallel computing is to reduce execution time and improve performance by exploiting concurrency.</w:t>
+      </w:r>
+    </w:p>
+    <w:p>
+      <w:pPr>
+        <w:pStyle w:val="Heading3"/>
+      </w:pPr>
+    </w:p>
+    <w:p>
+      <w:pPr>
+        <w:pStyle w:val="Heading3"/>
+      </w:pPr>
+      <w:r>
+        <w:lastRenderedPageBreak/>
+        <w:t>Forms of Parallelism</w:t>
+      </w:r>
+    </w:p>
+    <w:p>
+      <w:pPr>
+        <w:pStyle w:val="NormalWeb"/>
+      </w:pPr>
+      <w:r>
+        <w:t>Parallel computing can be implemented using different forms of parallelism, each suitable for specific types of problems:</w:t>
+      </w:r>
+    </w:p>
+    <w:p>
+      <w:pPr>
+        <w:pStyle w:val="NormalWeb"/>
+        <w:numPr>
+          <w:ilvl w:val="0"/>
+          <w:numId w:val="29"/>
+        </w:numPr>
+      </w:pPr>
+      <w:r>
         <w:rPr>
-          <w:rFonts w:ascii="Times New Roman" w:eastAsia="Times New Roman" w:hAnsi="Times New Roman" w:cs="Times New Roman"/>
-          <w:kern w:val="0"/>
-          <w:sz w:val="24"/>
-          <w:szCs w:val="24"/>
-          <w14:ligatures w14:val="none"/>
+          <w:rStyle w:val="Strong"/>
         </w:rPr>
-      </w:pPr>
+        <w:t>Data Parallelism</w:t>
+      </w:r>
+      <w:r>
+        <w:t>: The same operation is performed simultaneously on different subsets of data. This approach is widely used in applications such as image processing, matrix operations, and machine learning.</w:t>
+      </w:r>
+    </w:p>
+    <w:p>
+      <w:pPr>
+        <w:pStyle w:val="NormalWeb"/>
+        <w:numPr>
+          <w:ilvl w:val="0"/>
+          <w:numId w:val="29"/>
+        </w:numPr>
+      </w:pPr>
+      <w:r>
+        <w:rPr>
+          <w:rStyle w:val="Strong"/>
+        </w:rPr>
+        <w:t>Task Parallelism</w:t>
+      </w:r>
+      <w:r>
+        <w:t>: Different tasks or functions are executed concurrently, even if they perform different operations. This is useful in applications where tasks are independent or loosely coupled.</w:t>
+      </w:r>
+    </w:p>
+    <w:p>
+      <w:pPr>
+        <w:pStyle w:val="NormalWeb"/>
+        <w:numPr>
+          <w:ilvl w:val="0"/>
+          <w:numId w:val="29"/>
+        </w:numPr>
+      </w:pPr>
+      <w:r>
+        <w:rPr>
+          <w:rStyle w:val="Strong"/>
+        </w:rPr>
+        <w:t>Pipeline Parallelism</w:t>
+      </w:r>
+      <w:r>
+        <w:t>: A task is divided into multiple stages, with each stage processed in parallel, similar to an assembly line. This technique is commonly used in instruction processing and multimedia applications.</w:t>
+      </w:r>
+    </w:p>
+    <w:p>
+      <w:pPr>
+        <w:pStyle w:val="NormalWeb"/>
+      </w:pPr>
+      <w:r>
+        <w:t>These forms of parallelism help maximize processor utilization and significantly improve overall system performance.</w:t>
+      </w:r>
+    </w:p>
+    <w:p>
+      <w:pPr>
+        <w:pStyle w:val="Heading3"/>
+      </w:pPr>
+      <w:r>
+        <w:t>Parallel System Architectures</w:t>
+      </w:r>
+    </w:p>
+    <w:p>
+      <w:pPr>
+        <w:pStyle w:val="NormalWeb"/>
+      </w:pPr>
+      <w:r>
+        <w:t>Parallel computing systems are designed using various architectural models:</w:t>
+      </w:r>
+    </w:p>
+    <w:p>
+      <w:pPr>
+        <w:pStyle w:val="NormalWeb"/>
+        <w:numPr>
+          <w:ilvl w:val="0"/>
+          <w:numId w:val="30"/>
+        </w:numPr>
+      </w:pPr>
+      <w:r>
+        <w:rPr>
+          <w:rStyle w:val="Strong"/>
+        </w:rPr>
+        <w:t>Shared Memory Architecture</w:t>
+      </w:r>
+      <w:r>
+        <w:t>: All processors share a common memory space. Communication between processors is fast, but synchronization mechanisms such as locks and semaphores are required to prevent data conflicts.</w:t>
+      </w:r>
+    </w:p>
+    <w:p>
+      <w:pPr>
+        <w:pStyle w:val="NormalWeb"/>
+        <w:numPr>
+          <w:ilvl w:val="0"/>
+          <w:numId w:val="30"/>
+        </w:numPr>
+      </w:pPr>
+      <w:r>
+        <w:rPr>
+          <w:rStyle w:val="Strong"/>
+        </w:rPr>
+        <w:t>Distributed Memory Architecture</w:t>
+      </w:r>
+      <w:r>
+        <w:t>: Each processor has its own private memory, and communication is performed through message passing. This model is highly scalable but introduces communication overhead.</w:t>
+      </w:r>
+    </w:p>
+    <w:p>
+      <w:pPr>
+        <w:pStyle w:val="NormalWeb"/>
+        <w:numPr>
+          <w:ilvl w:val="0"/>
+          <w:numId w:val="30"/>
+        </w:numPr>
+      </w:pPr>
+      <w:r>
+        <w:rPr>
+          <w:rStyle w:val="Strong"/>
+        </w:rPr>
+        <w:t>Hybrid Architecture</w:t>
+      </w:r>
+      <w:r>
+        <w:t>: Combines shared and distributed memory models. Modern supercomputers often use this approach, with shared memory within nodes and message passing between nodes.</w:t>
+      </w:r>
+    </w:p>
+    <w:p>
+      <w:pPr>
+        <w:pStyle w:val="NormalWeb"/>
+      </w:pPr>
+      <w:r>
+        <w:t>Parallel computing is widely used in scientific research, simulations, machine learning, financial modeling, and high-performance computing environments.</w:t>
+      </w:r>
+    </w:p>
+    <w:p>
+      <w:pPr>
+        <w:pStyle w:val="Heading2"/>
+      </w:pPr>
+      <w:r>
+        <w:t>Distributed Computing</w:t>
+      </w:r>
+    </w:p>
+    <w:p>
+      <w:pPr>
+        <w:pStyle w:val="NormalWeb"/>
+      </w:pPr>
+      <w:r>
+        <w:t xml:space="preserve">Distributed computing is a computing paradigm in which multiple autonomous computers, known as </w:t>
+      </w:r>
+      <w:proofErr w:type="gramStart"/>
+      <w:r>
+        <w:t>nodes,</w:t>
+      </w:r>
+      <w:proofErr w:type="gramEnd"/>
+      <w:r>
+        <w:t xml:space="preserve"> work together over a network to achieve a common objective. Each node has its own memory, operating system, and processing capabilities. Unlike parallel computing systems that are often tightly coupled, distributed systems are loosely coupled and geographically distributed.</w:t>
+      </w:r>
+    </w:p>
+    <w:p>
+      <w:pPr>
+        <w:pStyle w:val="Heading3"/>
+      </w:pPr>
+      <w:r>
+        <w:t>Characteristics of Distributed Systems</w:t>
+      </w:r>
+    </w:p>
+    <w:p>
+      <w:pPr>
+        <w:pStyle w:val="NormalWeb"/>
+      </w:pPr>
+      <w:r>
+        <w:lastRenderedPageBreak/>
+        <w:t>Distributed computing systems are designed with several key characteristics:</w:t>
+      </w:r>
+    </w:p>
+    <w:p>
+      <w:pPr>
+        <w:pStyle w:val="NormalWeb"/>
+        <w:numPr>
+          <w:ilvl w:val="0"/>
+          <w:numId w:val="31"/>
+        </w:numPr>
+      </w:pPr>
+      <w:r>
+        <w:rPr>
+          <w:rStyle w:val="Strong"/>
+        </w:rPr>
+        <w:t>Scalability</w:t>
+      </w:r>
+      <w:r>
+        <w:t>: New nodes can be added easily to handle increased workloads without major changes to the system.</w:t>
+      </w:r>
+    </w:p>
+    <w:p>
+      <w:pPr>
+        <w:pStyle w:val="NormalWeb"/>
+        <w:numPr>
+          <w:ilvl w:val="0"/>
+          <w:numId w:val="31"/>
+        </w:numPr>
+      </w:pPr>
+      <w:r>
+        <w:rPr>
+          <w:rStyle w:val="Strong"/>
+        </w:rPr>
+        <w:t>Fault Tolerance</w:t>
+      </w:r>
+      <w:r>
+        <w:t>: The system can continue functioning even if one or more nodes fail, improving reliability.</w:t>
+      </w:r>
+    </w:p>
+    <w:p>
+      <w:pPr>
+        <w:pStyle w:val="NormalWeb"/>
+        <w:numPr>
+          <w:ilvl w:val="0"/>
+          <w:numId w:val="31"/>
+        </w:numPr>
+      </w:pPr>
+      <w:r>
+        <w:rPr>
+          <w:rStyle w:val="Strong"/>
+        </w:rPr>
+        <w:t>Resource Sharing</w:t>
+      </w:r>
+      <w:r>
+        <w:t>: Hardware, software, and data resources can be shared across multiple nodes.</w:t>
+      </w:r>
+    </w:p>
+    <w:p>
+      <w:pPr>
+        <w:pStyle w:val="NormalWeb"/>
+        <w:numPr>
+          <w:ilvl w:val="0"/>
+          <w:numId w:val="31"/>
+        </w:numPr>
+      </w:pPr>
+      <w:r>
+        <w:rPr>
+          <w:rStyle w:val="Strong"/>
+        </w:rPr>
+        <w:t>Transparency</w:t>
+      </w:r>
+      <w:r>
+        <w:t>: Users interact with the system as if it were a single unified system, despite its distributed nature.</w:t>
+      </w:r>
+    </w:p>
+    <w:p>
+      <w:pPr>
+        <w:pStyle w:val="Heading3"/>
+      </w:pPr>
+      <w:r>
+        <w:t>Message Passing and MPI</w:t>
+      </w:r>
+    </w:p>
+    <w:p>
+      <w:pPr>
+        <w:pStyle w:val="NormalWeb"/>
+      </w:pPr>
+      <w:r>
+        <w:t>Since distributed systems do not share memory, communication between nodes is achieved through message passing. Processes exchange data by sending and receiving messages over a network. The Message Passing Interface (MPI) is a widely used standard that defines communication protocols for distributed memory systems.</w:t>
+      </w:r>
+    </w:p>
+    <w:p>
+      <w:pPr>
+        <w:pStyle w:val="NormalWeb"/>
+      </w:pPr>
+      <w:r>
+        <w:t>MPI supports point-to-point communication, where data is exchanged between two processes, and collective communication, where multiple processes participate in operations such as broadcasting or reduction. MPI is portable, efficient, and scalable, making it a popular choice in high-performance computing applications.</w:t>
+      </w:r>
+    </w:p>
+    <w:p>
+      <w:pPr>
+        <w:pStyle w:val="Heading2"/>
+      </w:pPr>
+      <w:r>
+        <w:t>Cloud Computing as Distributed Computing</w:t>
+      </w:r>
+    </w:p>
+    <w:p>
+      <w:pPr>
+        <w:pStyle w:val="NormalWeb"/>
+      </w:pPr>
+      <w:r>
+        <w:t>Cloud computing is a practical and widely adopted implementation of distributed computing. It provides on-demand access to computing resources such as servers, storage, databases, and applications over the internet. Cloud platforms allow organizations to scale resources dynamically based on demand, reducing costs and improving flexibility.</w:t>
+      </w:r>
+    </w:p>
+    <w:p>
+      <w:pPr>
+        <w:pStyle w:val="NormalWeb"/>
+      </w:pPr>
+      <w:r>
+        <w:t>Cloud services are typically categorized into three models:</w:t>
+      </w:r>
+    </w:p>
+    <w:p>
+      <w:pPr>
+        <w:pStyle w:val="NormalWeb"/>
+        <w:numPr>
+          <w:ilvl w:val="0"/>
+          <w:numId w:val="32"/>
+        </w:numPr>
+      </w:pPr>
+      <w:r>
+        <w:rPr>
+          <w:rStyle w:val="Strong"/>
+        </w:rPr>
+        <w:t>Infrastructure as a Service (IaaS)</w:t>
+      </w:r>
+      <w:r>
+        <w:t>: Provides virtualized hardware resources such as virtual machines and storage.</w:t>
+      </w:r>
+    </w:p>
+    <w:p>
+      <w:pPr>
+        <w:pStyle w:val="NormalWeb"/>
+        <w:numPr>
+          <w:ilvl w:val="0"/>
+          <w:numId w:val="32"/>
+        </w:numPr>
+      </w:pPr>
+      <w:r>
+        <w:rPr>
+          <w:rStyle w:val="Strong"/>
+        </w:rPr>
+        <w:t>Platform as a Service (PaaS)</w:t>
+      </w:r>
+      <w:r>
+        <w:t>: Offers development platforms and tools that allow developers to build and deploy applications without managing infrastructure.</w:t>
+      </w:r>
+    </w:p>
+    <w:p>
+      <w:pPr>
+        <w:pStyle w:val="NormalWeb"/>
+        <w:numPr>
+          <w:ilvl w:val="0"/>
+          <w:numId w:val="32"/>
+        </w:numPr>
+      </w:pPr>
+      <w:r>
+        <w:rPr>
+          <w:rStyle w:val="Strong"/>
+        </w:rPr>
+        <w:t>Software as a Service (SaaS)</w:t>
+      </w:r>
+      <w:r>
+        <w:t>: Delivers ready-to-use applications that users can access through web browsers.</w:t>
+      </w:r>
+    </w:p>
+    <w:p>
+      <w:pPr>
+        <w:pStyle w:val="NormalWeb"/>
+      </w:pPr>
+      <w:r>
+        <w:t>Cloud computing follows a pay-per-use model, making it cost-effective and accessible for organizations of all sizes.</w:t>
+      </w:r>
+    </w:p>
+    <w:p>
+      <w:pPr>
+        <w:pStyle w:val="Heading2"/>
+      </w:pPr>
+    </w:p>
+    <w:p>
+      <w:pPr>
+        <w:pStyle w:val="Heading2"/>
+      </w:pPr>
+    </w:p>
+    <w:p>
+      <w:pPr>
+        <w:pStyle w:val="Heading2"/>
+      </w:pPr>
+      <w:r>
+        <w:lastRenderedPageBreak/>
+        <w:t>Applications of Parallel and Distributed Computing</w:t>
+      </w:r>
+    </w:p>
+    <w:p>
+      <w:pPr>
+        <w:pStyle w:val="NormalWeb"/>
+      </w:pPr>
+      <w:r>
+        <w:t>Parallel and distributed computing play a crucial role in many modern applications:</w:t>
+      </w:r>
+    </w:p>
+    <w:p>
+      <w:pPr>
+        <w:pStyle w:val="NormalWeb"/>
+        <w:numPr>
+          <w:ilvl w:val="0"/>
+          <w:numId w:val="33"/>
+        </w:numPr>
+      </w:pPr>
+      <w:r>
+        <w:rPr>
+          <w:rStyle w:val="Strong"/>
+        </w:rPr>
+        <w:t>Artificial Intelligence and Machine Learning</w:t>
+      </w:r>
+      <w:r>
+        <w:t>: Training complex models on large datasets requires massive parallel processing.</w:t>
+      </w:r>
+    </w:p>
+    <w:p>
+      <w:pPr>
+        <w:pStyle w:val="NormalWeb"/>
+        <w:numPr>
+          <w:ilvl w:val="0"/>
+          <w:numId w:val="33"/>
+        </w:numPr>
+      </w:pPr>
+      <w:r>
+        <w:rPr>
+          <w:rStyle w:val="Strong"/>
+        </w:rPr>
+        <w:t>Big Data Processing</w:t>
+      </w:r>
+      <w:r>
+        <w:t>: Frameworks such as Hadoop and Spark use distributed computing to process data across clusters of machines.</w:t>
+      </w:r>
+    </w:p>
+    <w:p>
+      <w:pPr>
+        <w:pStyle w:val="NormalWeb"/>
+        <w:numPr>
+          <w:ilvl w:val="0"/>
+          <w:numId w:val="33"/>
+        </w:numPr>
+      </w:pPr>
+      <w:r>
+        <w:rPr>
+          <w:rStyle w:val="Strong"/>
+        </w:rPr>
+        <w:t>Scientific Research</w:t>
+      </w:r>
+      <w:r>
+        <w:t>: Weather forecasting, climate modeling, and molecular simulations rely heavily on high-performance computing.</w:t>
+      </w:r>
+    </w:p>
+    <w:p>
+      <w:pPr>
+        <w:pStyle w:val="NormalWeb"/>
+        <w:numPr>
+          <w:ilvl w:val="0"/>
+          <w:numId w:val="33"/>
+        </w:numPr>
+      </w:pPr>
+      <w:r>
+        <w:rPr>
+          <w:rStyle w:val="Strong"/>
+        </w:rPr>
+        <w:t>Financial Services</w:t>
+      </w:r>
+      <w:r>
+        <w:t>: Risk analysis, algorithmic trading, and fraud detection require fast and reliable computation.</w:t>
+      </w:r>
+    </w:p>
+    <w:p>
+      <w:pPr>
+        <w:pStyle w:val="NormalWeb"/>
+        <w:numPr>
+          <w:ilvl w:val="0"/>
+          <w:numId w:val="33"/>
+        </w:numPr>
+      </w:pPr>
+      <w:r>
+        <w:rPr>
+          <w:rStyle w:val="Strong"/>
+        </w:rPr>
+        <w:t>Online Services</w:t>
+      </w:r>
+      <w:r>
+        <w:t>: Search engines, social media platforms, and e-commerce systems depend on distributed architectures to handle millions of users.</w:t>
+      </w:r>
+    </w:p>
+    <w:p>
+      <w:pPr>
+        <w:pStyle w:val="Heading2"/>
+      </w:pPr>
+      <w:r>
+        <w:t>Challenges and Limitations</w:t>
+      </w:r>
+    </w:p>
+    <w:p>
+      <w:pPr>
+        <w:pStyle w:val="NormalWeb"/>
+      </w:pPr>
+      <w:r>
+        <w:t>Despite their advantages, parallel and distributed systems face several challenges. Communication overhead can reduce performance when frequent data exchange is required. Synchronization issues may cause delays when processes wait for shared resources. Load balancing is essential to ensure that all processors perform an equal amount of work.</w:t>
+      </w:r>
+    </w:p>
+    <w:p>
+      <w:pPr>
+        <w:pStyle w:val="NormalWeb"/>
+      </w:pPr>
+      <w:r>
+        <w:t>Debugging and testing distributed systems are complex due to concurrency, network dependencies, and partial failures. Network latency, security concerns, and hardware failures must also be managed carefully to ensure reliable system operation.</w:t>
+      </w:r>
+    </w:p>
+    <w:p>
+      <w:pPr>
+        <w:pStyle w:val="Heading2"/>
+      </w:pPr>
+      <w:r>
+        <w:t>Conclusion</w:t>
+      </w:r>
+    </w:p>
+    <w:p>
+      <w:pPr>
+        <w:pStyle w:val="NormalWeb"/>
+      </w:pPr>
+      <w:r>
+        <w:t>Parallel and distributed computing have become essential technologies in today’s computing landscape. They address the limitations of sequential computing by enabling faster execution, efficient resource utilization, scalability, and fault tolerance. From supercomputers and cloud platforms to artificial intelligence and big data systems, these computing models form the foundation of modern digital solutions.</w:t>
+      </w:r>
+    </w:p>
+    <w:p>
+      <w:pPr>
+        <w:pStyle w:val="NormalWeb"/>
+      </w:pPr>
+      <w:r>
+        <w:t>As data volumes continue to grow and applications become more complex, the importance of parallel and distributed computing will only increase. Continued advancements in hardware, software frameworks, and networking technologies will further enhance their capabilities, shaping the future of computing and enabling innovations across a wide range of industries.</w:t>
+      </w:r>
+    </w:p>
+    <w:p/>
+    <w:p>
       <w:bookmarkStart w:id="0" w:name="_GoBack"/>
       <w:bookmarkEnd w:id="0"/>
-      <w:r>
-        <w:rPr>
-          <w:rFonts w:ascii="Times New Roman" w:eastAsia="Times New Roman" w:hAnsi="Times New Roman" w:cs="Times New Roman"/>
-          <w:kern w:val="0"/>
-          <w:sz w:val="24"/>
-          <w:szCs w:val="24"/>
-          <w14:ligatures w14:val="none"/>
-        </w:rPr>
-        <w:t xml:space="preserve">Parallel and distributed computing are advanced computing approaches designed to solve complex and large-scale problems efficiently by using multiple processing units. As modern applications deal with massive data, high computation demands, and real-time responses, traditional sequential computing has become insufficient. Parallel and distributed computing </w:t>
-      </w:r>
-      <w:proofErr w:type="gramStart"/>
-      <w:r>
-        <w:rPr>
-          <w:rFonts w:ascii="Times New Roman" w:eastAsia="Times New Roman" w:hAnsi="Times New Roman" w:cs="Times New Roman"/>
-          <w:kern w:val="0"/>
-          <w:sz w:val="24"/>
-          <w:szCs w:val="24"/>
-          <w14:ligatures w14:val="none"/>
-        </w:rPr>
-        <w:t>provide</w:t>
-      </w:r>
-      <w:proofErr w:type="gramEnd"/>
-      <w:r>
-        <w:rPr>
-          <w:rFonts w:ascii="Times New Roman" w:eastAsia="Times New Roman" w:hAnsi="Times New Roman" w:cs="Times New Roman"/>
-          <w:kern w:val="0"/>
-          <w:sz w:val="24"/>
-          <w:szCs w:val="24"/>
-          <w14:ligatures w14:val="none"/>
-        </w:rPr>
-        <w:t xml:space="preserve"> faster execution, better resource utilization, and improved system reliability.</w:t>
-      </w:r>
-    </w:p>
-    <w:p>
-      <w:pPr>
-        <w:spacing w:before="100" w:beforeAutospacing="1" w:after="100" w:afterAutospacing="1" w:line="240" w:lineRule="auto"/>
-        <w:rPr>
-          <w:rFonts w:ascii="Times New Roman" w:eastAsia="Times New Roman" w:hAnsi="Times New Roman" w:cs="Times New Roman"/>
-          <w:kern w:val="0"/>
-          <w:sz w:val="24"/>
-          <w:szCs w:val="24"/>
-          <w14:ligatures w14:val="none"/>
-        </w:rPr>
-      </w:pPr>
-      <w:r>
-        <w:rPr>
-          <w:rFonts w:ascii="Times New Roman" w:eastAsia="Times New Roman" w:hAnsi="Times New Roman" w:cs="Times New Roman"/>
-          <w:kern w:val="0"/>
-          <w:sz w:val="24"/>
-          <w:szCs w:val="24"/>
-          <w14:ligatures w14:val="none"/>
-        </w:rPr>
-        <w:t>Traditional sequential computing uses a single processor to execute instructions one after another. While this approach is simple, it becomes slow and inefficient when handling large datasets or complex calculations. In contrast, parallel computing divides a problem into smaller parts and executes these parts simultaneously using multiple processors or cores. Distributed computing goes a step further by using multiple independent computers connected through a network, where each computer has its own memory and operating system.</w:t>
-      </w:r>
-    </w:p>
-    <w:p>
-      <w:pPr>
-        <w:spacing w:before="100" w:beforeAutospacing="1" w:after="100" w:afterAutospacing="1" w:line="240" w:lineRule="auto"/>
-        <w:rPr>
-          <w:rFonts w:ascii="Times New Roman" w:eastAsia="Times New Roman" w:hAnsi="Times New Roman" w:cs="Times New Roman"/>
-          <w:kern w:val="0"/>
-          <w:sz w:val="24"/>
-          <w:szCs w:val="24"/>
-          <w14:ligatures w14:val="none"/>
-        </w:rPr>
-      </w:pPr>
-      <w:r>
-        <w:rPr>
-          <w:rFonts w:ascii="Times New Roman" w:eastAsia="Times New Roman" w:hAnsi="Times New Roman" w:cs="Times New Roman"/>
-          <w:kern w:val="0"/>
-          <w:sz w:val="24"/>
-          <w:szCs w:val="24"/>
-          <w14:ligatures w14:val="none"/>
-        </w:rPr>
-        <w:t>Parallel computing focuses on executing multiple tasks at the same time within a single machine or tightly coupled system. These systems usually contain multi-core processors or GPUs where processors may share memory. By performing operations concurrently, parallel computing significantly reduces execution time and improves performance. It is widely used in scientific simulations, image processing, machine learning, and high-performance computing applications.</w:t>
-      </w:r>
-    </w:p>
-    <w:p>
-      <w:pPr>
-        <w:spacing w:before="100" w:beforeAutospacing="1" w:after="100" w:afterAutospacing="1" w:line="240" w:lineRule="auto"/>
-        <w:rPr>
-          <w:rFonts w:ascii="Times New Roman" w:eastAsia="Times New Roman" w:hAnsi="Times New Roman" w:cs="Times New Roman"/>
-          <w:kern w:val="0"/>
-          <w:sz w:val="24"/>
-          <w:szCs w:val="24"/>
-          <w14:ligatures w14:val="none"/>
-        </w:rPr>
-      </w:pPr>
-      <w:r>
-        <w:rPr>
-          <w:rFonts w:ascii="Times New Roman" w:eastAsia="Times New Roman" w:hAnsi="Times New Roman" w:cs="Times New Roman"/>
-          <w:kern w:val="0"/>
-          <w:sz w:val="24"/>
-          <w:szCs w:val="24"/>
-          <w14:ligatures w14:val="none"/>
-        </w:rPr>
-        <w:t>In parallel computing, work is divided using different forms of parallelism. Data parallelism performs the same operation on different portions of data at the same time. Task parallelism executes different tasks concurrently, even if the tasks perform different operations. Pipeline parallelism breaks a task into stages where each stage works in parallel, similar to an assembly line. These techniques help maximize processor utilization and speed up program execution.</w:t>
-      </w:r>
-    </w:p>
-    <w:p>
-      <w:pPr>
-        <w:spacing w:before="100" w:beforeAutospacing="1" w:after="100" w:afterAutospacing="1" w:line="240" w:lineRule="auto"/>
-        <w:rPr>
-          <w:rFonts w:ascii="Times New Roman" w:eastAsia="Times New Roman" w:hAnsi="Times New Roman" w:cs="Times New Roman"/>
-          <w:kern w:val="0"/>
-          <w:sz w:val="24"/>
-          <w:szCs w:val="24"/>
-          <w14:ligatures w14:val="none"/>
-        </w:rPr>
-      </w:pPr>
-      <w:r>
-        <w:rPr>
-          <w:rFonts w:ascii="Times New Roman" w:eastAsia="Times New Roman" w:hAnsi="Times New Roman" w:cs="Times New Roman"/>
-          <w:kern w:val="0"/>
-          <w:sz w:val="24"/>
-          <w:szCs w:val="24"/>
-          <w14:ligatures w14:val="none"/>
-        </w:rPr>
-        <w:t>Parallel systems are commonly built using shared memory architecture, distributed memory architecture, or hybrid architecture. In shared memory systems, all processors access a common memory space, allowing fast communication but requiring synchronization mechanisms to avoid conflicts. Distributed memory systems assign private memory to each processor, and communication is handled through message passing. Hybrid systems combine both approaches and are commonly used in modern supercomputers.</w:t>
-      </w:r>
-    </w:p>
-    <w:p>
-      <w:pPr>
-        <w:spacing w:before="100" w:beforeAutospacing="1" w:after="100" w:afterAutospacing="1" w:line="240" w:lineRule="auto"/>
-        <w:rPr>
-          <w:rFonts w:ascii="Times New Roman" w:eastAsia="Times New Roman" w:hAnsi="Times New Roman" w:cs="Times New Roman"/>
-          <w:kern w:val="0"/>
-          <w:sz w:val="24"/>
-          <w:szCs w:val="24"/>
-          <w14:ligatures w14:val="none"/>
-        </w:rPr>
-      </w:pPr>
-      <w:r>
-        <w:rPr>
-          <w:rFonts w:ascii="Times New Roman" w:eastAsia="Times New Roman" w:hAnsi="Times New Roman" w:cs="Times New Roman"/>
-          <w:kern w:val="0"/>
-          <w:sz w:val="24"/>
-          <w:szCs w:val="24"/>
-          <w14:ligatures w14:val="none"/>
-        </w:rPr>
-        <w:t>Distributed computing involves multiple autonomous computers working together to achieve a common goal. These computers, called nodes, communicate over a network and coordinate their actions using message passing. Distributed systems do not share memory, which makes them highly scalable and suitable for large-scale applications. They are designed to support resource sharing, fault tolerance, and geographic distribution.</w:t>
-      </w:r>
-    </w:p>
-    <w:p>
-      <w:pPr>
-        <w:spacing w:before="100" w:beforeAutospacing="1" w:after="100" w:afterAutospacing="1" w:line="240" w:lineRule="auto"/>
-        <w:rPr>
-          <w:rFonts w:ascii="Times New Roman" w:eastAsia="Times New Roman" w:hAnsi="Times New Roman" w:cs="Times New Roman"/>
-          <w:kern w:val="0"/>
-          <w:sz w:val="24"/>
-          <w:szCs w:val="24"/>
-          <w14:ligatures w14:val="none"/>
-        </w:rPr>
-      </w:pPr>
-      <w:r>
-        <w:rPr>
-          <w:rFonts w:ascii="Times New Roman" w:eastAsia="Times New Roman" w:hAnsi="Times New Roman" w:cs="Times New Roman"/>
-          <w:kern w:val="0"/>
-          <w:sz w:val="24"/>
-          <w:szCs w:val="24"/>
-          <w14:ligatures w14:val="none"/>
-        </w:rPr>
-        <w:t xml:space="preserve">One of the primary advantages of distributed computing is scalability. New nodes can be added to the system to handle increased workloads without affecting existing performance. Another major benefit is fault tolerance. If one node fails, others can continue functioning, ensuring </w:t>
-      </w:r>
-      <w:r>
-        <w:rPr>
-          <w:rFonts w:ascii="Times New Roman" w:eastAsia="Times New Roman" w:hAnsi="Times New Roman" w:cs="Times New Roman"/>
-          <w:kern w:val="0"/>
-          <w:sz w:val="24"/>
-          <w:szCs w:val="24"/>
-          <w14:ligatures w14:val="none"/>
-        </w:rPr>
-        <w:lastRenderedPageBreak/>
-        <w:t>system reliability. Distributed computing also enables cost-effective solutions by using commodity hardware instead of expensive supercomputers.</w:t>
-      </w:r>
-    </w:p>
-    <w:p>
-      <w:pPr>
-        <w:spacing w:before="100" w:beforeAutospacing="1" w:after="100" w:afterAutospacing="1" w:line="240" w:lineRule="auto"/>
-        <w:rPr>
-          <w:rFonts w:ascii="Times New Roman" w:eastAsia="Times New Roman" w:hAnsi="Times New Roman" w:cs="Times New Roman"/>
-          <w:kern w:val="0"/>
-          <w:sz w:val="24"/>
-          <w:szCs w:val="24"/>
-          <w14:ligatures w14:val="none"/>
-        </w:rPr>
-      </w:pPr>
-      <w:r>
-        <w:rPr>
-          <w:rFonts w:ascii="Times New Roman" w:eastAsia="Times New Roman" w:hAnsi="Times New Roman" w:cs="Times New Roman"/>
-          <w:kern w:val="0"/>
-          <w:sz w:val="24"/>
-          <w:szCs w:val="24"/>
-          <w14:ligatures w14:val="none"/>
-        </w:rPr>
-        <w:t xml:space="preserve">Message passing is a fundamental concept in distributed computing. Since memory is not shared, processes exchange information by sending and receiving messages. The Message Passing Interface (MPI) is a widely used standard that defines how processes communicate in distributed memory systems. MPI supports point-to-point communication, where one process sends data to </w:t>
-      </w:r>
-      <w:proofErr w:type="gramStart"/>
-      <w:r>
-        <w:rPr>
-          <w:rFonts w:ascii="Times New Roman" w:eastAsia="Times New Roman" w:hAnsi="Times New Roman" w:cs="Times New Roman"/>
-          <w:kern w:val="0"/>
-          <w:sz w:val="24"/>
-          <w:szCs w:val="24"/>
-          <w14:ligatures w14:val="none"/>
-        </w:rPr>
-        <w:t>another,</w:t>
-      </w:r>
-      <w:proofErr w:type="gramEnd"/>
-      <w:r>
-        <w:rPr>
-          <w:rFonts w:ascii="Times New Roman" w:eastAsia="Times New Roman" w:hAnsi="Times New Roman" w:cs="Times New Roman"/>
-          <w:kern w:val="0"/>
-          <w:sz w:val="24"/>
-          <w:szCs w:val="24"/>
-          <w14:ligatures w14:val="none"/>
-        </w:rPr>
-        <w:t xml:space="preserve"> and collective communication, where multiple processes participate together. MPI is portable, scalable, and commonly used in high-performance computing environments.</w:t>
-      </w:r>
-    </w:p>
-    <w:p>
-      <w:pPr>
-        <w:spacing w:before="100" w:beforeAutospacing="1" w:after="100" w:afterAutospacing="1" w:line="240" w:lineRule="auto"/>
-        <w:rPr>
-          <w:rFonts w:ascii="Times New Roman" w:eastAsia="Times New Roman" w:hAnsi="Times New Roman" w:cs="Times New Roman"/>
-          <w:kern w:val="0"/>
-          <w:sz w:val="24"/>
-          <w:szCs w:val="24"/>
-          <w14:ligatures w14:val="none"/>
-        </w:rPr>
-      </w:pPr>
-      <w:r>
-        <w:rPr>
-          <w:rFonts w:ascii="Times New Roman" w:eastAsia="Times New Roman" w:hAnsi="Times New Roman" w:cs="Times New Roman"/>
-          <w:kern w:val="0"/>
-          <w:sz w:val="24"/>
-          <w:szCs w:val="24"/>
-          <w14:ligatures w14:val="none"/>
-        </w:rPr>
-        <w:t>Cloud computing is a practical implementation of distributed computing that provides on-demand access to computing resources over the internet. Cloud platforms offer virtual machines, storage, databases, and application services that can scale dynamically based on user demand. Cloud computing follows a pay-per-use model, making it cost-effective for organizations of all sizes.</w:t>
-      </w:r>
-    </w:p>
-    <w:p>
-      <w:pPr>
-        <w:spacing w:before="100" w:beforeAutospacing="1" w:after="100" w:afterAutospacing="1" w:line="240" w:lineRule="auto"/>
-        <w:rPr>
-          <w:rFonts w:ascii="Times New Roman" w:eastAsia="Times New Roman" w:hAnsi="Times New Roman" w:cs="Times New Roman"/>
-          <w:kern w:val="0"/>
-          <w:sz w:val="24"/>
-          <w:szCs w:val="24"/>
-          <w14:ligatures w14:val="none"/>
-        </w:rPr>
-      </w:pPr>
-      <w:r>
-        <w:rPr>
-          <w:rFonts w:ascii="Times New Roman" w:eastAsia="Times New Roman" w:hAnsi="Times New Roman" w:cs="Times New Roman"/>
-          <w:kern w:val="0"/>
-          <w:sz w:val="24"/>
-          <w:szCs w:val="24"/>
-          <w14:ligatures w14:val="none"/>
-        </w:rPr>
-        <w:t>Cloud services are typically delivered through Infrastructure as a Service, Platform as a Service, and Software as a Service. Infrastructure services provide virtualized hardware resources such as servers and storage. Platform services offer development environments where developers can build and deploy applications without managing infrastructure. Software services deliver ready-to-use applications that users can access through the internet without worrying about installation or maintenance.</w:t>
-      </w:r>
-    </w:p>
-    <w:p>
-      <w:pPr>
-        <w:spacing w:before="100" w:beforeAutospacing="1" w:after="100" w:afterAutospacing="1" w:line="240" w:lineRule="auto"/>
-        <w:rPr>
-          <w:rFonts w:ascii="Times New Roman" w:eastAsia="Times New Roman" w:hAnsi="Times New Roman" w:cs="Times New Roman"/>
-          <w:kern w:val="0"/>
-          <w:sz w:val="24"/>
-          <w:szCs w:val="24"/>
-          <w14:ligatures w14:val="none"/>
-        </w:rPr>
-      </w:pPr>
-      <w:proofErr w:type="gramStart"/>
-      <w:r>
-        <w:rPr>
-          <w:rFonts w:ascii="Times New Roman" w:eastAsia="Times New Roman" w:hAnsi="Times New Roman" w:cs="Times New Roman"/>
-          <w:kern w:val="0"/>
-          <w:sz w:val="24"/>
-          <w:szCs w:val="24"/>
-          <w14:ligatures w14:val="none"/>
-        </w:rPr>
-        <w:t>Parallel and distributed computing play a crucial role in modern applications such as artificial intelligence, big data processing, scientific research, financial modeling, weather forecasting, and online services.</w:t>
-      </w:r>
-      <w:proofErr w:type="gramEnd"/>
-      <w:r>
-        <w:rPr>
-          <w:rFonts w:ascii="Times New Roman" w:eastAsia="Times New Roman" w:hAnsi="Times New Roman" w:cs="Times New Roman"/>
-          <w:kern w:val="0"/>
-          <w:sz w:val="24"/>
-          <w:szCs w:val="24"/>
-          <w14:ligatures w14:val="none"/>
-        </w:rPr>
-        <w:t xml:space="preserve"> Machine learning models require parallel processing to train on massive datasets efficiently. Big data frameworks like Hadoop and Spark rely on distributed computing to process data across clusters of machines.</w:t>
-      </w:r>
-    </w:p>
-    <w:p>
-      <w:pPr>
-        <w:spacing w:before="100" w:beforeAutospacing="1" w:after="100" w:afterAutospacing="1" w:line="240" w:lineRule="auto"/>
-        <w:rPr>
-          <w:rFonts w:ascii="Times New Roman" w:eastAsia="Times New Roman" w:hAnsi="Times New Roman" w:cs="Times New Roman"/>
-          <w:kern w:val="0"/>
-          <w:sz w:val="24"/>
-          <w:szCs w:val="24"/>
-          <w14:ligatures w14:val="none"/>
-        </w:rPr>
-      </w:pPr>
-      <w:r>
-        <w:rPr>
-          <w:rFonts w:ascii="Times New Roman" w:eastAsia="Times New Roman" w:hAnsi="Times New Roman" w:cs="Times New Roman"/>
-          <w:kern w:val="0"/>
-          <w:sz w:val="24"/>
-          <w:szCs w:val="24"/>
-          <w14:ligatures w14:val="none"/>
-        </w:rPr>
-        <w:t>Despite their advantages, parallel and distributed systems also face challenges. Communication overhead can reduce performance if data exchange is frequent. Synchronization issues may cause delays when processes wait for each other. Load balancing is required to ensure that all processors perform an equal amount of work. Debugging distributed systems is complex due to concurrency and network dependencies. Network latency and hardware failures must also be managed carefully.</w:t>
-      </w:r>
-    </w:p>
-    <w:p>
-      <w:pPr>
-        <w:spacing w:before="100" w:beforeAutospacing="1" w:after="100" w:afterAutospacing="1" w:line="240" w:lineRule="auto"/>
-        <w:rPr>
-          <w:rFonts w:ascii="Times New Roman" w:eastAsia="Times New Roman" w:hAnsi="Times New Roman" w:cs="Times New Roman"/>
-          <w:kern w:val="0"/>
-          <w:sz w:val="24"/>
-          <w:szCs w:val="24"/>
-          <w14:ligatures w14:val="none"/>
-        </w:rPr>
-      </w:pPr>
-      <w:r>
-        <w:rPr>
-          <w:rFonts w:ascii="Times New Roman" w:eastAsia="Times New Roman" w:hAnsi="Times New Roman" w:cs="Times New Roman"/>
-          <w:kern w:val="0"/>
-          <w:sz w:val="24"/>
-          <w:szCs w:val="24"/>
-          <w14:ligatures w14:val="none"/>
-        </w:rPr>
-        <w:t>In conclusion, parallel and distributed computing are essential technologies in today’s computing landscape. They enable faster processing, efficient resource usage, scalability, and reliability required by modern data-intensive and computation-heavy applications. From supercomputers to cloud platforms and AI systems, these computing models form the foundation of advanced digital solutions and continue to shape the future of computing.</w:t>
-      </w:r>
-    </w:p>
-    <w:p>
-      <w:pPr>
-        <w:shd w:val="clear" w:color="auto" w:fill="FFFFFF"/>
-        <w:spacing w:before="100" w:beforeAutospacing="1" w:after="100" w:afterAutospacing="1" w:line="240" w:lineRule="auto"/>
-      </w:pPr>
     </w:p>
     <w:sectPr>
       <w:pgSz w:w="12240" w:h="15840"/>
@@ -2340,6 +2592,155 @@
     </w:lvl>
   </w:abstractNum>
   <w:abstractNum w:abstractNumId="13">
+    <w:nsid w:val="27825B8C"/>
+    <w:multiLevelType w:val="multilevel"/>
+    <w:tmpl w:val="895ABA2A"/>
+    <w:lvl w:ilvl="0">
+      <w:start w:val="1"/>
+      <w:numFmt w:val="bullet"/>
+      <w:lvlText w:val=""/>
+      <w:lvlJc w:val="left"/>
+      <w:pPr>
+        <w:tabs>
+          <w:tab w:val="num" w:pos="720"/>
+        </w:tabs>
+        <w:ind w:left="720" w:hanging="360"/>
+      </w:pPr>
+      <w:rPr>
+        <w:rFonts w:ascii="Symbol" w:hAnsi="Symbol" w:hint="default"/>
+        <w:sz w:val="20"/>
+      </w:rPr>
+    </w:lvl>
+    <w:lvl w:ilvl="1" w:tentative="1">
+      <w:start w:val="1"/>
+      <w:numFmt w:val="bullet"/>
+      <w:lvlText w:val="o"/>
+      <w:lvlJc w:val="left"/>
+      <w:pPr>
+        <w:tabs>
+          <w:tab w:val="num" w:pos="1440"/>
+        </w:tabs>
+        <w:ind w:left="1440" w:hanging="360"/>
+      </w:pPr>
+      <w:rPr>
+        <w:rFonts w:ascii="Courier New" w:hAnsi="Courier New" w:hint="default"/>
+        <w:sz w:val="20"/>
+      </w:rPr>
+    </w:lvl>
+    <w:lvl w:ilvl="2" w:tentative="1">
+      <w:start w:val="1"/>
+      <w:numFmt w:val="bullet"/>
+      <w:lvlText w:val=""/>
+      <w:lvlJc w:val="left"/>
+      <w:pPr>
+        <w:tabs>
+          <w:tab w:val="num" w:pos="2160"/>
+        </w:tabs>
+        <w:ind w:left="2160" w:hanging="360"/>
+      </w:pPr>
+      <w:rPr>
+        <w:rFonts w:ascii="Wingdings" w:hAnsi="Wingdings" w:hint="default"/>
+        <w:sz w:val="20"/>
+      </w:rPr>
+    </w:lvl>
+    <w:lvl w:ilvl="3" w:tentative="1">
+      <w:start w:val="1"/>
+      <w:numFmt w:val="bullet"/>
+      <w:lvlText w:val=""/>
+      <w:lvlJc w:val="left"/>
+      <w:pPr>
+        <w:tabs>
+          <w:tab w:val="num" w:pos="2880"/>
+        </w:tabs>
+        <w:ind w:left="2880" w:hanging="360"/>
+      </w:pPr>
+      <w:rPr>
+        <w:rFonts w:ascii="Wingdings" w:hAnsi="Wingdings" w:hint="default"/>
+        <w:sz w:val="20"/>
+      </w:rPr>
+    </w:lvl>
+    <w:lvl w:ilvl="4" w:tentative="1">
+      <w:start w:val="1"/>
+      <w:numFmt w:val="bullet"/>
+      <w:lvlText w:val=""/>
+      <w:lvlJc w:val="left"/>
+      <w:pPr>
+        <w:tabs>
+          <w:tab w:val="num" w:pos="3600"/>
+        </w:tabs>
+        <w:ind w:left="3600" w:hanging="360"/>
+      </w:pPr>
+      <w:rPr>
+        <w:rFonts w:ascii="Wingdings" w:hAnsi="Wingdings" w:hint="default"/>
+        <w:sz w:val="20"/>
+      </w:rPr>
+    </w:lvl>
+    <w:lvl w:ilvl="5" w:tentative="1">
+      <w:start w:val="1"/>
+      <w:numFmt w:val="bullet"/>
+      <w:lvlText w:val=""/>
+      <w:lvlJc w:val="left"/>
+      <w:pPr>
+        <w:tabs>
+          <w:tab w:val="num" w:pos="4320"/>
+        </w:tabs>
+        <w:ind w:left="4320" w:hanging="360"/>
+      </w:pPr>
+      <w:rPr>
+        <w:rFonts w:ascii="Wingdings" w:hAnsi="Wingdings" w:hint="default"/>
+        <w:sz w:val="20"/>
+      </w:rPr>
+    </w:lvl>
+    <w:lvl w:ilvl="6" w:tentative="1">
+      <w:start w:val="1"/>
+      <w:numFmt w:val="bullet"/>
+      <w:lvlText w:val=""/>
+      <w:lvlJc w:val="left"/>
+      <w:pPr>
+        <w:tabs>
+          <w:tab w:val="num" w:pos="5040"/>
+        </w:tabs>
+        <w:ind w:left="5040" w:hanging="360"/>
+      </w:pPr>
+      <w:rPr>
+        <w:rFonts w:ascii="Wingdings" w:hAnsi="Wingdings" w:hint="default"/>
+        <w:sz w:val="20"/>
+      </w:rPr>
+    </w:lvl>
+    <w:lvl w:ilvl="7" w:tentative="1">
+      <w:start w:val="1"/>
+      <w:numFmt w:val="bullet"/>
+      <w:lvlText w:val=""/>
+      <w:lvlJc w:val="left"/>
+      <w:pPr>
+        <w:tabs>
+          <w:tab w:val="num" w:pos="5760"/>
+        </w:tabs>
+        <w:ind w:left="5760" w:hanging="360"/>
+      </w:pPr>
+      <w:rPr>
+        <w:rFonts w:ascii="Wingdings" w:hAnsi="Wingdings" w:hint="default"/>
+        <w:sz w:val="20"/>
+      </w:rPr>
+    </w:lvl>
+    <w:lvl w:ilvl="8" w:tentative="1">
+      <w:start w:val="1"/>
+      <w:numFmt w:val="bullet"/>
+      <w:lvlText w:val=""/>
+      <w:lvlJc w:val="left"/>
+      <w:pPr>
+        <w:tabs>
+          <w:tab w:val="num" w:pos="6480"/>
+        </w:tabs>
+        <w:ind w:left="6480" w:hanging="360"/>
+      </w:pPr>
+      <w:rPr>
+        <w:rFonts w:ascii="Wingdings" w:hAnsi="Wingdings" w:hint="default"/>
+        <w:sz w:val="20"/>
+      </w:rPr>
+    </w:lvl>
+  </w:abstractNum>
+  <w:abstractNum w:abstractNumId="14">
     <w:nsid w:val="27C02A4C"/>
     <w:multiLevelType w:val="multilevel"/>
     <w:tmpl w:val="DB223D1E"/>
@@ -2488,7 +2889,7 @@
       </w:rPr>
     </w:lvl>
   </w:abstractNum>
-  <w:abstractNum w:abstractNumId="14">
+  <w:abstractNum w:abstractNumId="15">
     <w:nsid w:val="2890469A"/>
     <w:multiLevelType w:val="multilevel"/>
     <w:tmpl w:val="68BC69F6"/>
@@ -2637,7 +3038,7 @@
       </w:rPr>
     </w:lvl>
   </w:abstractNum>
-  <w:abstractNum w:abstractNumId="15">
+  <w:abstractNum w:abstractNumId="16">
     <w:nsid w:val="2A1E0119"/>
     <w:multiLevelType w:val="multilevel"/>
     <w:tmpl w:val="AF5E39FE"/>
@@ -2786,7 +3187,156 @@
       </w:rPr>
     </w:lvl>
   </w:abstractNum>
-  <w:abstractNum w:abstractNumId="16">
+  <w:abstractNum w:abstractNumId="17">
+    <w:nsid w:val="2E285E99"/>
+    <w:multiLevelType w:val="multilevel"/>
+    <w:tmpl w:val="A7862CBC"/>
+    <w:lvl w:ilvl="0">
+      <w:start w:val="1"/>
+      <w:numFmt w:val="bullet"/>
+      <w:lvlText w:val=""/>
+      <w:lvlJc w:val="left"/>
+      <w:pPr>
+        <w:tabs>
+          <w:tab w:val="num" w:pos="720"/>
+        </w:tabs>
+        <w:ind w:left="720" w:hanging="360"/>
+      </w:pPr>
+      <w:rPr>
+        <w:rFonts w:ascii="Symbol" w:hAnsi="Symbol" w:hint="default"/>
+        <w:sz w:val="20"/>
+      </w:rPr>
+    </w:lvl>
+    <w:lvl w:ilvl="1" w:tentative="1">
+      <w:start w:val="1"/>
+      <w:numFmt w:val="bullet"/>
+      <w:lvlText w:val="o"/>
+      <w:lvlJc w:val="left"/>
+      <w:pPr>
+        <w:tabs>
+          <w:tab w:val="num" w:pos="1440"/>
+        </w:tabs>
+        <w:ind w:left="1440" w:hanging="360"/>
+      </w:pPr>
+      <w:rPr>
+        <w:rFonts w:ascii="Courier New" w:hAnsi="Courier New" w:hint="default"/>
+        <w:sz w:val="20"/>
+      </w:rPr>
+    </w:lvl>
+    <w:lvl w:ilvl="2" w:tentative="1">
+      <w:start w:val="1"/>
+      <w:numFmt w:val="bullet"/>
+      <w:lvlText w:val=""/>
+      <w:lvlJc w:val="left"/>
+      <w:pPr>
+        <w:tabs>
+          <w:tab w:val="num" w:pos="2160"/>
+        </w:tabs>
+        <w:ind w:left="2160" w:hanging="360"/>
+      </w:pPr>
+      <w:rPr>
+        <w:rFonts w:ascii="Wingdings" w:hAnsi="Wingdings" w:hint="default"/>
+        <w:sz w:val="20"/>
+      </w:rPr>
+    </w:lvl>
+    <w:lvl w:ilvl="3" w:tentative="1">
+      <w:start w:val="1"/>
+      <w:numFmt w:val="bullet"/>
+      <w:lvlText w:val=""/>
+      <w:lvlJc w:val="left"/>
+      <w:pPr>
+        <w:tabs>
+          <w:tab w:val="num" w:pos="2880"/>
+        </w:tabs>
+        <w:ind w:left="2880" w:hanging="360"/>
+      </w:pPr>
+      <w:rPr>
+        <w:rFonts w:ascii="Wingdings" w:hAnsi="Wingdings" w:hint="default"/>
+        <w:sz w:val="20"/>
+      </w:rPr>
+    </w:lvl>
+    <w:lvl w:ilvl="4" w:tentative="1">
+      <w:start w:val="1"/>
+      <w:numFmt w:val="bullet"/>
+      <w:lvlText w:val=""/>
+      <w:lvlJc w:val="left"/>
+      <w:pPr>
+        <w:tabs>
+          <w:tab w:val="num" w:pos="3600"/>
+        </w:tabs>
+        <w:ind w:left="3600" w:hanging="360"/>
+      </w:pPr>
+      <w:rPr>
+        <w:rFonts w:ascii="Wingdings" w:hAnsi="Wingdings" w:hint="default"/>
+        <w:sz w:val="20"/>
+      </w:rPr>
+    </w:lvl>
+    <w:lvl w:ilvl="5" w:tentative="1">
+      <w:start w:val="1"/>
+      <w:numFmt w:val="bullet"/>
+      <w:lvlText w:val=""/>
+      <w:lvlJc w:val="left"/>
+      <w:pPr>
+        <w:tabs>
+          <w:tab w:val="num" w:pos="4320"/>
+        </w:tabs>
+        <w:ind w:left="4320" w:hanging="360"/>
+      </w:pPr>
+      <w:rPr>
+        <w:rFonts w:ascii="Wingdings" w:hAnsi="Wingdings" w:hint="default"/>
+        <w:sz w:val="20"/>
+      </w:rPr>
+    </w:lvl>
+    <w:lvl w:ilvl="6" w:tentative="1">
+      <w:start w:val="1"/>
+      <w:numFmt w:val="bullet"/>
+      <w:lvlText w:val=""/>
+      <w:lvlJc w:val="left"/>
+      <w:pPr>
+        <w:tabs>
+          <w:tab w:val="num" w:pos="5040"/>
+        </w:tabs>
+        <w:ind w:left="5040" w:hanging="360"/>
+      </w:pPr>
+      <w:rPr>
+        <w:rFonts w:ascii="Wingdings" w:hAnsi="Wingdings" w:hint="default"/>
+        <w:sz w:val="20"/>
+      </w:rPr>
+    </w:lvl>
+    <w:lvl w:ilvl="7" w:tentative="1">
+      <w:start w:val="1"/>
+      <w:numFmt w:val="bullet"/>
+      <w:lvlText w:val=""/>
+      <w:lvlJc w:val="left"/>
+      <w:pPr>
+        <w:tabs>
+          <w:tab w:val="num" w:pos="5760"/>
+        </w:tabs>
+        <w:ind w:left="5760" w:hanging="360"/>
+      </w:pPr>
+      <w:rPr>
+        <w:rFonts w:ascii="Wingdings" w:hAnsi="Wingdings" w:hint="default"/>
+        <w:sz w:val="20"/>
+      </w:rPr>
+    </w:lvl>
+    <w:lvl w:ilvl="8" w:tentative="1">
+      <w:start w:val="1"/>
+      <w:numFmt w:val="bullet"/>
+      <w:lvlText w:val=""/>
+      <w:lvlJc w:val="left"/>
+      <w:pPr>
+        <w:tabs>
+          <w:tab w:val="num" w:pos="6480"/>
+        </w:tabs>
+        <w:ind w:left="6480" w:hanging="360"/>
+      </w:pPr>
+      <w:rPr>
+        <w:rFonts w:ascii="Wingdings" w:hAnsi="Wingdings" w:hint="default"/>
+        <w:sz w:val="20"/>
+      </w:rPr>
+    </w:lvl>
+  </w:abstractNum>
+  <w:abstractNum w:abstractNumId="18">
     <w:nsid w:val="2EED0597"/>
     <w:multiLevelType w:val="multilevel"/>
     <w:tmpl w:val="38D6E0D0"/>
@@ -2935,7 +3485,7 @@
       </w:rPr>
     </w:lvl>
   </w:abstractNum>
-  <w:abstractNum w:abstractNumId="17">
+  <w:abstractNum w:abstractNumId="19">
     <w:nsid w:val="31DB68AF"/>
     <w:multiLevelType w:val="multilevel"/>
     <w:tmpl w:val="7C7ACE00"/>
@@ -3084,7 +3634,156 @@
       </w:rPr>
     </w:lvl>
   </w:abstractNum>
-  <w:abstractNum w:abstractNumId="18">
+  <w:abstractNum w:abstractNumId="20">
+    <w:nsid w:val="362D0F5F"/>
+    <w:multiLevelType w:val="multilevel"/>
+    <w:tmpl w:val="C4462F00"/>
+    <w:lvl w:ilvl="0">
+      <w:start w:val="1"/>
+      <w:numFmt w:val="bullet"/>
+      <w:lvlText w:val=""/>
+      <w:lvlJc w:val="left"/>
+      <w:pPr>
+        <w:tabs>
+          <w:tab w:val="num" w:pos="720"/>
+        </w:tabs>
+        <w:ind w:left="720" w:hanging="360"/>
+      </w:pPr>
+      <w:rPr>
+        <w:rFonts w:ascii="Symbol" w:hAnsi="Symbol" w:hint="default"/>
+        <w:sz w:val="20"/>
+      </w:rPr>
+    </w:lvl>
+    <w:lvl w:ilvl="1" w:tentative="1">
+      <w:start w:val="1"/>
+      <w:numFmt w:val="bullet"/>
+      <w:lvlText w:val="o"/>
+      <w:lvlJc w:val="left"/>
+      <w:pPr>
+        <w:tabs>
+          <w:tab w:val="num" w:pos="1440"/>
+        </w:tabs>
+        <w:ind w:left="1440" w:hanging="360"/>
+      </w:pPr>
+      <w:rPr>
+        <w:rFonts w:ascii="Courier New" w:hAnsi="Courier New" w:hint="default"/>
+        <w:sz w:val="20"/>
+      </w:rPr>
+    </w:lvl>
+    <w:lvl w:ilvl="2" w:tentative="1">
+      <w:start w:val="1"/>
+      <w:numFmt w:val="bullet"/>
+      <w:lvlText w:val=""/>
+      <w:lvlJc w:val="left"/>
+      <w:pPr>
+        <w:tabs>
+          <w:tab w:val="num" w:pos="2160"/>
+        </w:tabs>
+        <w:ind w:left="2160" w:hanging="360"/>
+      </w:pPr>
+      <w:rPr>
+        <w:rFonts w:ascii="Wingdings" w:hAnsi="Wingdings" w:hint="default"/>
+        <w:sz w:val="20"/>
+      </w:rPr>
+    </w:lvl>
+    <w:lvl w:ilvl="3" w:tentative="1">
+      <w:start w:val="1"/>
+      <w:numFmt w:val="bullet"/>
+      <w:lvlText w:val=""/>
+      <w:lvlJc w:val="left"/>
+      <w:pPr>
+        <w:tabs>
+          <w:tab w:val="num" w:pos="2880"/>
+        </w:tabs>
+        <w:ind w:left="2880" w:hanging="360"/>
+      </w:pPr>
+      <w:rPr>
+        <w:rFonts w:ascii="Wingdings" w:hAnsi="Wingdings" w:hint="default"/>
+        <w:sz w:val="20"/>
+      </w:rPr>
+    </w:lvl>
+    <w:lvl w:ilvl="4" w:tentative="1">
+      <w:start w:val="1"/>
+      <w:numFmt w:val="bullet"/>
+      <w:lvlText w:val=""/>
+      <w:lvlJc w:val="left"/>
+      <w:pPr>
+        <w:tabs>
+          <w:tab w:val="num" w:pos="3600"/>
+        </w:tabs>
+        <w:ind w:left="3600" w:hanging="360"/>
+      </w:pPr>
+      <w:rPr>
+        <w:rFonts w:ascii="Wingdings" w:hAnsi="Wingdings" w:hint="default"/>
+        <w:sz w:val="20"/>
+      </w:rPr>
+    </w:lvl>
+    <w:lvl w:ilvl="5" w:tentative="1">
+      <w:start w:val="1"/>
+      <w:numFmt w:val="bullet"/>
+      <w:lvlText w:val=""/>
+      <w:lvlJc w:val="left"/>
+      <w:pPr>
+        <w:tabs>
+          <w:tab w:val="num" w:pos="4320"/>
+        </w:tabs>
+        <w:ind w:left="4320" w:hanging="360"/>
+      </w:pPr>
+      <w:rPr>
+        <w:rFonts w:ascii="Wingdings" w:hAnsi="Wingdings" w:hint="default"/>
+        <w:sz w:val="20"/>
+      </w:rPr>
+    </w:lvl>
+    <w:lvl w:ilvl="6" w:tentative="1">
+      <w:start w:val="1"/>
+      <w:numFmt w:val="bullet"/>
+      <w:lvlText w:val=""/>
+      <w:lvlJc w:val="left"/>
+      <w:pPr>
+        <w:tabs>
+          <w:tab w:val="num" w:pos="5040"/>
+        </w:tabs>
+        <w:ind w:left="5040" w:hanging="360"/>
+      </w:pPr>
+      <w:rPr>
+        <w:rFonts w:ascii="Wingdings" w:hAnsi="Wingdings" w:hint="default"/>
+        <w:sz w:val="20"/>
+      </w:rPr>
+    </w:lvl>
+    <w:lvl w:ilvl="7" w:tentative="1">
+      <w:start w:val="1"/>
+      <w:numFmt w:val="bullet"/>
+      <w:lvlText w:val=""/>
+      <w:lvlJc w:val="left"/>
+      <w:pPr>
+        <w:tabs>
+          <w:tab w:val="num" w:pos="5760"/>
+        </w:tabs>
+        <w:ind w:left="5760" w:hanging="360"/>
+      </w:pPr>
+      <w:rPr>
+        <w:rFonts w:ascii="Wingdings" w:hAnsi="Wingdings" w:hint="default"/>
+        <w:sz w:val="20"/>
+      </w:rPr>
+    </w:lvl>
+    <w:lvl w:ilvl="8" w:tentative="1">
+      <w:start w:val="1"/>
+      <w:numFmt w:val="bullet"/>
+      <w:lvlText w:val=""/>
+      <w:lvlJc w:val="left"/>
+      <w:pPr>
+        <w:tabs>
+          <w:tab w:val="num" w:pos="6480"/>
+        </w:tabs>
+        <w:ind w:left="6480" w:hanging="360"/>
+      </w:pPr>
+      <w:rPr>
+        <w:rFonts w:ascii="Wingdings" w:hAnsi="Wingdings" w:hint="default"/>
+        <w:sz w:val="20"/>
+      </w:rPr>
+    </w:lvl>
+  </w:abstractNum>
+  <w:abstractNum w:abstractNumId="21">
     <w:nsid w:val="37114A6D"/>
     <w:multiLevelType w:val="multilevel"/>
     <w:tmpl w:val="FCBEBBD6"/>
@@ -3233,7 +3932,7 @@
       </w:rPr>
     </w:lvl>
   </w:abstractNum>
-  <w:abstractNum w:abstractNumId="19">
+  <w:abstractNum w:abstractNumId="22">
     <w:nsid w:val="4B1F3173"/>
     <w:multiLevelType w:val="multilevel"/>
     <w:tmpl w:val="9E12800C"/>
@@ -3382,7 +4081,156 @@
       </w:rPr>
     </w:lvl>
   </w:abstractNum>
-  <w:abstractNum w:abstractNumId="20">
+  <w:abstractNum w:abstractNumId="23">
+    <w:nsid w:val="525606DA"/>
+    <w:multiLevelType w:val="multilevel"/>
+    <w:tmpl w:val="02FE0FDA"/>
+    <w:lvl w:ilvl="0">
+      <w:start w:val="1"/>
+      <w:numFmt w:val="bullet"/>
+      <w:lvlText w:val=""/>
+      <w:lvlJc w:val="left"/>
+      <w:pPr>
+        <w:tabs>
+          <w:tab w:val="num" w:pos="720"/>
+        </w:tabs>
+        <w:ind w:left="720" w:hanging="360"/>
+      </w:pPr>
+      <w:rPr>
+        <w:rFonts w:ascii="Symbol" w:hAnsi="Symbol" w:hint="default"/>
+        <w:sz w:val="20"/>
+      </w:rPr>
+    </w:lvl>
+    <w:lvl w:ilvl="1" w:tentative="1">
+      <w:start w:val="1"/>
+      <w:numFmt w:val="bullet"/>
+      <w:lvlText w:val="o"/>
+      <w:lvlJc w:val="left"/>
+      <w:pPr>
+        <w:tabs>
+          <w:tab w:val="num" w:pos="1440"/>
+        </w:tabs>
+        <w:ind w:left="1440" w:hanging="360"/>
+      </w:pPr>
+      <w:rPr>
+        <w:rFonts w:ascii="Courier New" w:hAnsi="Courier New" w:hint="default"/>
+        <w:sz w:val="20"/>
+      </w:rPr>
+    </w:lvl>
+    <w:lvl w:ilvl="2" w:tentative="1">
+      <w:start w:val="1"/>
+      <w:numFmt w:val="bullet"/>
+      <w:lvlText w:val=""/>
+      <w:lvlJc w:val="left"/>
+      <w:pPr>
+        <w:tabs>
+          <w:tab w:val="num" w:pos="2160"/>
+        </w:tabs>
+        <w:ind w:left="2160" w:hanging="360"/>
+      </w:pPr>
+      <w:rPr>
+        <w:rFonts w:ascii="Wingdings" w:hAnsi="Wingdings" w:hint="default"/>
+        <w:sz w:val="20"/>
+      </w:rPr>
+    </w:lvl>
+    <w:lvl w:ilvl="3" w:tentative="1">
+      <w:start w:val="1"/>
+      <w:numFmt w:val="bullet"/>
+      <w:lvlText w:val=""/>
+      <w:lvlJc w:val="left"/>
+      <w:pPr>
+        <w:tabs>
+          <w:tab w:val="num" w:pos="2880"/>
+        </w:tabs>
+        <w:ind w:left="2880" w:hanging="360"/>
+      </w:pPr>
+      <w:rPr>
+        <w:rFonts w:ascii="Wingdings" w:hAnsi="Wingdings" w:hint="default"/>
+        <w:sz w:val="20"/>
+      </w:rPr>
+    </w:lvl>
+    <w:lvl w:ilvl="4" w:tentative="1">
+      <w:start w:val="1"/>
+      <w:numFmt w:val="bullet"/>
+      <w:lvlText w:val=""/>
+      <w:lvlJc w:val="left"/>
+      <w:pPr>
+        <w:tabs>
+          <w:tab w:val="num" w:pos="3600"/>
+        </w:tabs>
+        <w:ind w:left="3600" w:hanging="360"/>
+      </w:pPr>
+      <w:rPr>
+        <w:rFonts w:ascii="Wingdings" w:hAnsi="Wingdings" w:hint="default"/>
+        <w:sz w:val="20"/>
+      </w:rPr>
+    </w:lvl>
+    <w:lvl w:ilvl="5" w:tentative="1">
+      <w:start w:val="1"/>
+      <w:numFmt w:val="bullet"/>
+      <w:lvlText w:val=""/>
+      <w:lvlJc w:val="left"/>
+      <w:pPr>
+        <w:tabs>
+          <w:tab w:val="num" w:pos="4320"/>
+        </w:tabs>
+        <w:ind w:left="4320" w:hanging="360"/>
+      </w:pPr>
+      <w:rPr>
+        <w:rFonts w:ascii="Wingdings" w:hAnsi="Wingdings" w:hint="default"/>
+        <w:sz w:val="20"/>
+      </w:rPr>
+    </w:lvl>
+    <w:lvl w:ilvl="6" w:tentative="1">
+      <w:start w:val="1"/>
+      <w:numFmt w:val="bullet"/>
+      <w:lvlText w:val=""/>
+      <w:lvlJc w:val="left"/>
+      <w:pPr>
+        <w:tabs>
+          <w:tab w:val="num" w:pos="5040"/>
+        </w:tabs>
+        <w:ind w:left="5040" w:hanging="360"/>
+      </w:pPr>
+      <w:rPr>
+        <w:rFonts w:ascii="Wingdings" w:hAnsi="Wingdings" w:hint="default"/>
+        <w:sz w:val="20"/>
+      </w:rPr>
+    </w:lvl>
+    <w:lvl w:ilvl="7" w:tentative="1">
+      <w:start w:val="1"/>
+      <w:numFmt w:val="bullet"/>
+      <w:lvlText w:val=""/>
+      <w:lvlJc w:val="left"/>
+      <w:pPr>
+        <w:tabs>
+          <w:tab w:val="num" w:pos="5760"/>
+        </w:tabs>
+        <w:ind w:left="5760" w:hanging="360"/>
+      </w:pPr>
+      <w:rPr>
+        <w:rFonts w:ascii="Wingdings" w:hAnsi="Wingdings" w:hint="default"/>
+        <w:sz w:val="20"/>
+      </w:rPr>
+    </w:lvl>
+    <w:lvl w:ilvl="8" w:tentative="1">
+      <w:start w:val="1"/>
+      <w:numFmt w:val="bullet"/>
+      <w:lvlText w:val=""/>
+      <w:lvlJc w:val="left"/>
+      <w:pPr>
+        <w:tabs>
+          <w:tab w:val="num" w:pos="6480"/>
+        </w:tabs>
+        <w:ind w:left="6480" w:hanging="360"/>
+      </w:pPr>
+      <w:rPr>
+        <w:rFonts w:ascii="Wingdings" w:hAnsi="Wingdings" w:hint="default"/>
+        <w:sz w:val="20"/>
+      </w:rPr>
+    </w:lvl>
+  </w:abstractNum>
+  <w:abstractNum w:abstractNumId="24">
     <w:nsid w:val="55043466"/>
     <w:multiLevelType w:val="multilevel"/>
     <w:tmpl w:val="DDFA8330"/>
@@ -3531,7 +4379,7 @@
       </w:rPr>
     </w:lvl>
   </w:abstractNum>
-  <w:abstractNum w:abstractNumId="21">
+  <w:abstractNum w:abstractNumId="25">
     <w:nsid w:val="55113DF7"/>
     <w:multiLevelType w:val="multilevel"/>
     <w:tmpl w:val="BCE2E2AC"/>
@@ -3680,7 +4528,7 @@
       </w:rPr>
     </w:lvl>
   </w:abstractNum>
-  <w:abstractNum w:abstractNumId="22">
+  <w:abstractNum w:abstractNumId="26">
     <w:nsid w:val="55FC6DD6"/>
     <w:multiLevelType w:val="multilevel"/>
     <w:tmpl w:val="D172B02A"/>
@@ -3829,7 +4677,7 @@
       </w:rPr>
     </w:lvl>
   </w:abstractNum>
-  <w:abstractNum w:abstractNumId="23">
+  <w:abstractNum w:abstractNumId="27">
     <w:nsid w:val="596D6149"/>
     <w:multiLevelType w:val="multilevel"/>
     <w:tmpl w:val="EA6CDF32"/>
@@ -3978,7 +4826,156 @@
       </w:rPr>
     </w:lvl>
   </w:abstractNum>
-  <w:abstractNum w:abstractNumId="24">
+  <w:abstractNum w:abstractNumId="28">
+    <w:nsid w:val="5AF35F40"/>
+    <w:multiLevelType w:val="multilevel"/>
+    <w:tmpl w:val="BAB2F27E"/>
+    <w:lvl w:ilvl="0">
+      <w:start w:val="1"/>
+      <w:numFmt w:val="bullet"/>
+      <w:lvlText w:val=""/>
+      <w:lvlJc w:val="left"/>
+      <w:pPr>
+        <w:tabs>
+          <w:tab w:val="num" w:pos="720"/>
+        </w:tabs>
+        <w:ind w:left="720" w:hanging="360"/>
+      </w:pPr>
+      <w:rPr>
+        <w:rFonts w:ascii="Symbol" w:hAnsi="Symbol" w:hint="default"/>
+        <w:sz w:val="20"/>
+      </w:rPr>
+    </w:lvl>
+    <w:lvl w:ilvl="1" w:tentative="1">
+      <w:start w:val="1"/>
+      <w:numFmt w:val="bullet"/>
+      <w:lvlText w:val="o"/>
+      <w:lvlJc w:val="left"/>
+      <w:pPr>
+        <w:tabs>
+          <w:tab w:val="num" w:pos="1440"/>
+        </w:tabs>
+        <w:ind w:left="1440" w:hanging="360"/>
+      </w:pPr>
+      <w:rPr>
+        <w:rFonts w:ascii="Courier New" w:hAnsi="Courier New" w:hint="default"/>
+        <w:sz w:val="20"/>
+      </w:rPr>
+    </w:lvl>
+    <w:lvl w:ilvl="2" w:tentative="1">
+      <w:start w:val="1"/>
+      <w:numFmt w:val="bullet"/>
+      <w:lvlText w:val=""/>
+      <w:lvlJc w:val="left"/>
+      <w:pPr>
+        <w:tabs>
+          <w:tab w:val="num" w:pos="2160"/>
+        </w:tabs>
+        <w:ind w:left="2160" w:hanging="360"/>
+      </w:pPr>
+      <w:rPr>
+        <w:rFonts w:ascii="Wingdings" w:hAnsi="Wingdings" w:hint="default"/>
+        <w:sz w:val="20"/>
+      </w:rPr>
+    </w:lvl>
+    <w:lvl w:ilvl="3" w:tentative="1">
+      <w:start w:val="1"/>
+      <w:numFmt w:val="bullet"/>
+      <w:lvlText w:val=""/>
+      <w:lvlJc w:val="left"/>
+      <w:pPr>
+        <w:tabs>
+          <w:tab w:val="num" w:pos="2880"/>
+        </w:tabs>
+        <w:ind w:left="2880" w:hanging="360"/>
+      </w:pPr>
+      <w:rPr>
+        <w:rFonts w:ascii="Wingdings" w:hAnsi="Wingdings" w:hint="default"/>
+        <w:sz w:val="20"/>
+      </w:rPr>
+    </w:lvl>
+    <w:lvl w:ilvl="4" w:tentative="1">
+      <w:start w:val="1"/>
+      <w:numFmt w:val="bullet"/>
+      <w:lvlText w:val=""/>
+      <w:lvlJc w:val="left"/>
+      <w:pPr>
+        <w:tabs>
+          <w:tab w:val="num" w:pos="3600"/>
+        </w:tabs>
+        <w:ind w:left="3600" w:hanging="360"/>
+      </w:pPr>
+      <w:rPr>
+        <w:rFonts w:ascii="Wingdings" w:hAnsi="Wingdings" w:hint="default"/>
+        <w:sz w:val="20"/>
+      </w:rPr>
+    </w:lvl>
+    <w:lvl w:ilvl="5" w:tentative="1">
+      <w:start w:val="1"/>
+      <w:numFmt w:val="bullet"/>
+      <w:lvlText w:val=""/>
+      <w:lvlJc w:val="left"/>
+      <w:pPr>
+        <w:tabs>
+          <w:tab w:val="num" w:pos="4320"/>
+        </w:tabs>
+        <w:ind w:left="4320" w:hanging="360"/>
+      </w:pPr>
+      <w:rPr>
+        <w:rFonts w:ascii="Wingdings" w:hAnsi="Wingdings" w:hint="default"/>
+        <w:sz w:val="20"/>
+      </w:rPr>
+    </w:lvl>
+    <w:lvl w:ilvl="6" w:tentative="1">
+      <w:start w:val="1"/>
+      <w:numFmt w:val="bullet"/>
+      <w:lvlText w:val=""/>
+      <w:lvlJc w:val="left"/>
+      <w:pPr>
+        <w:tabs>
+          <w:tab w:val="num" w:pos="5040"/>
+        </w:tabs>
+        <w:ind w:left="5040" w:hanging="360"/>
+      </w:pPr>
+      <w:rPr>
+        <w:rFonts w:ascii="Wingdings" w:hAnsi="Wingdings" w:hint="default"/>
+        <w:sz w:val="20"/>
+      </w:rPr>
+    </w:lvl>
+    <w:lvl w:ilvl="7" w:tentative="1">
+      <w:start w:val="1"/>
+      <w:numFmt w:val="bullet"/>
+      <w:lvlText w:val=""/>
+      <w:lvlJc w:val="left"/>
+      <w:pPr>
+        <w:tabs>
+          <w:tab w:val="num" w:pos="5760"/>
+        </w:tabs>
+        <w:ind w:left="5760" w:hanging="360"/>
+      </w:pPr>
+      <w:rPr>
+        <w:rFonts w:ascii="Wingdings" w:hAnsi="Wingdings" w:hint="default"/>
+        <w:sz w:val="20"/>
+      </w:rPr>
+    </w:lvl>
+    <w:lvl w:ilvl="8" w:tentative="1">
+      <w:start w:val="1"/>
+      <w:numFmt w:val="bullet"/>
+      <w:lvlText w:val=""/>
+      <w:lvlJc w:val="left"/>
+      <w:pPr>
+        <w:tabs>
+          <w:tab w:val="num" w:pos="6480"/>
+        </w:tabs>
+        <w:ind w:left="6480" w:hanging="360"/>
+      </w:pPr>
+      <w:rPr>
+        <w:rFonts w:ascii="Wingdings" w:hAnsi="Wingdings" w:hint="default"/>
+        <w:sz w:val="20"/>
+      </w:rPr>
+    </w:lvl>
+  </w:abstractNum>
+  <w:abstractNum w:abstractNumId="29">
     <w:nsid w:val="5B324C0C"/>
     <w:multiLevelType w:val="multilevel"/>
     <w:tmpl w:val="6BD2B67C"/>
@@ -4127,7 +5124,7 @@
       </w:rPr>
     </w:lvl>
   </w:abstractNum>
-  <w:abstractNum w:abstractNumId="25">
+  <w:abstractNum w:abstractNumId="30">
     <w:nsid w:val="6B5D2200"/>
     <w:multiLevelType w:val="multilevel"/>
     <w:tmpl w:val="1DA23376"/>
@@ -4276,7 +5273,7 @@
       </w:rPr>
     </w:lvl>
   </w:abstractNum>
-  <w:abstractNum w:abstractNumId="26">
+  <w:abstractNum w:abstractNumId="31">
     <w:nsid w:val="6DDB4A5E"/>
     <w:multiLevelType w:val="multilevel"/>
     <w:tmpl w:val="76C60020"/>
@@ -4425,7 +5422,7 @@
       </w:rPr>
     </w:lvl>
   </w:abstractNum>
-  <w:abstractNum w:abstractNumId="27">
+  <w:abstractNum w:abstractNumId="32">
     <w:nsid w:val="74A22A23"/>
     <w:multiLevelType w:val="multilevel"/>
     <w:tmpl w:val="8BE42D44"/>
@@ -4584,7 +5581,7 @@
     <w:abstractNumId w:val="4"/>
   </w:num>
   <w:num w:numId="4">
-    <w:abstractNumId w:val="26"/>
+    <w:abstractNumId w:val="31"/>
   </w:num>
   <w:num w:numId="5">
     <w:abstractNumId w:val="5"/>
@@ -4596,28 +5593,28 @@
     <w:abstractNumId w:val="3"/>
   </w:num>
   <w:num w:numId="8">
-    <w:abstractNumId w:val="19"/>
+    <w:abstractNumId w:val="22"/>
   </w:num>
   <w:num w:numId="9">
-    <w:abstractNumId w:val="21"/>
+    <w:abstractNumId w:val="25"/>
   </w:num>
   <w:num w:numId="10">
-    <w:abstractNumId w:val="16"/>
+    <w:abstractNumId w:val="18"/>
   </w:num>
   <w:num w:numId="11">
-    <w:abstractNumId w:val="13"/>
+    <w:abstractNumId w:val="14"/>
   </w:num>
   <w:num w:numId="12">
     <w:abstractNumId w:val="0"/>
   </w:num>
   <w:num w:numId="13">
-    <w:abstractNumId w:val="20"/>
+    <w:abstractNumId w:val="24"/>
   </w:num>
   <w:num w:numId="14">
     <w:abstractNumId w:val="11"/>
   </w:num>
   <w:num w:numId="15">
-    <w:abstractNumId w:val="27"/>
+    <w:abstractNumId w:val="32"/>
   </w:num>
   <w:num w:numId="16">
     <w:abstractNumId w:val="1"/>
@@ -4626,28 +5623,28 @@
     <w:abstractNumId w:val="6"/>
   </w:num>
   <w:num w:numId="18">
-    <w:abstractNumId w:val="17"/>
+    <w:abstractNumId w:val="19"/>
   </w:num>
   <w:num w:numId="19">
-    <w:abstractNumId w:val="18"/>
+    <w:abstractNumId w:val="21"/>
   </w:num>
   <w:num w:numId="20">
-    <w:abstractNumId w:val="22"/>
+    <w:abstractNumId w:val="26"/>
   </w:num>
   <w:num w:numId="21">
-    <w:abstractNumId w:val="25"/>
+    <w:abstractNumId w:val="30"/>
   </w:num>
   <w:num w:numId="22">
-    <w:abstractNumId w:val="23"/>
+    <w:abstractNumId w:val="27"/>
   </w:num>
   <w:num w:numId="23">
     <w:abstractNumId w:val="10"/>
   </w:num>
   <w:num w:numId="24">
-    <w:abstractNumId w:val="24"/>
+    <w:abstractNumId w:val="29"/>
   </w:num>
   <w:num w:numId="25">
-    <w:abstractNumId w:val="15"/>
+    <w:abstractNumId w:val="16"/>
   </w:num>
   <w:num w:numId="26">
     <w:abstractNumId w:val="7"/>
@@ -4656,7 +5653,22 @@
     <w:abstractNumId w:val="12"/>
   </w:num>
   <w:num w:numId="28">
-    <w:abstractNumId w:val="14"/>
+    <w:abstractNumId w:val="15"/>
+  </w:num>
+  <w:num w:numId="29">
+    <w:abstractNumId w:val="28"/>
+  </w:num>
+  <w:num w:numId="30">
+    <w:abstractNumId w:val="13"/>
+  </w:num>
+  <w:num w:numId="31">
+    <w:abstractNumId w:val="17"/>
+  </w:num>
+  <w:num w:numId="32">
+    <w:abstractNumId w:val="23"/>
+  </w:num>
+  <w:num w:numId="33">
+    <w:abstractNumId w:val="20"/>
   </w:num>
 </w:numbering>
 </file>
@@ -4822,6 +5834,7 @@
   <w:style w:type="paragraph" w:default="1" w:styleId="Normal">
     <w:name w:val="Normal"/>
     <w:qFormat/>
+    <w:rsid w:val="00FB48EE"/>
   </w:style>
   <w:style w:type="paragraph" w:styleId="Heading1">
     <w:name w:val="heading 1"/>
@@ -5191,6 +6204,7 @@
   <w:style w:type="paragraph" w:default="1" w:styleId="Normal">
     <w:name w:val="Normal"/>
     <w:qFormat/>
+    <w:rsid w:val="00FB48EE"/>
   </w:style>
   <w:style w:type="paragraph" w:styleId="Heading1">
     <w:name w:val="heading 1"/>

</xml_diff>